<commit_message>
added indications for xarelto
</commit_message>
<xml_diff>
--- a/Health data SQL queries.docx
+++ b/Health data SQL queries.docx
@@ -97,39 +97,7 @@
                         <w:txbxContent>
                           <w:p>
                             <w:r>
-                              <w:t xml:space="preserve">SELECT </w:t>
-                            </w:r>
-                            <w:proofErr w:type="spellStart"/>
-                            <w:r>
-                              <w:t>drugname</w:t>
-                            </w:r>
-                            <w:proofErr w:type="spellEnd"/>
-                            <w:r>
-                              <w:t xml:space="preserve">, </w:t>
-                            </w:r>
-                            <w:proofErr w:type="gramStart"/>
-                            <w:r>
-                              <w:t>COUNT(</w:t>
-                            </w:r>
-                            <w:proofErr w:type="gramEnd"/>
-                            <w:r>
-                              <w:t xml:space="preserve">*) as count FROM DRUG16Q3 GROUP by </w:t>
-                            </w:r>
-                            <w:proofErr w:type="spellStart"/>
-                            <w:r>
-                              <w:t>drugname</w:t>
-                            </w:r>
-                            <w:proofErr w:type="spellEnd"/>
-                            <w:r>
-                              <w:t xml:space="preserve"> order by count </w:t>
-                            </w:r>
-                            <w:proofErr w:type="spellStart"/>
-                            <w:r>
-                              <w:t>desc</w:t>
-                            </w:r>
-                            <w:proofErr w:type="spellEnd"/>
-                            <w:r>
-                              <w:t xml:space="preserve"> limit 5</w:t>
+                              <w:t>SELECT drugname, COUNT(*) as count FROM DRUG16Q3 GROUP by drugname order by count desc limit 5</w:t>
                             </w:r>
                           </w:p>
                         </w:txbxContent>
@@ -158,44 +126,12 @@
                 <v:stroke joinstyle="miter"/>
                 <v:path gradientshapeok="t" o:connecttype="rect"/>
               </v:shapetype>
-              <v:shape id="Text Box 2" o:spid="_x0000_s1026" type="#_x0000_t202" style="position:absolute;margin-left:-3.95pt;margin-top:10.75pt;width:180pt;height:73pt;z-index:251660288;visibility:visible;mso-wrap-style:square;mso-width-percent:0;mso-height-percent:0;mso-wrap-distance-left:9pt;mso-wrap-distance-top:0;mso-wrap-distance-right:9pt;mso-wrap-distance-bottom:0;mso-position-horizontal:absolute;mso-position-horizontal-relative:text;mso-position-vertical:absolute;mso-position-vertical-relative:text;mso-width-percent:0;mso-height-percent:0;mso-width-relative:margin;mso-height-relative:margin;v-text-anchor:top" o:gfxdata="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" filled="f" strokecolor="black [3213]">
+              <v:shape id="Text Box 2" o:spid="_x0000_s1026" type="#_x0000_t202" style="position:absolute;margin-left:-3.95pt;margin-top:10.75pt;width:180pt;height:73pt;z-index:251660288;visibility:visible;mso-wrap-style:square;mso-width-percent:0;mso-height-percent:0;mso-wrap-distance-left:9pt;mso-wrap-distance-top:0;mso-wrap-distance-right:9pt;mso-wrap-distance-bottom:0;mso-position-horizontal:absolute;mso-position-horizontal-relative:text;mso-position-vertical:absolute;mso-position-vertical-relative:text;mso-width-percent:0;mso-height-percent:0;mso-width-relative:margin;mso-height-relative:margin;v-text-anchor:top" o:gfxdata="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" filled="f" strokecolor="black [3213]">
                 <v:textbox>
                   <w:txbxContent>
                     <w:p>
                       <w:r>
-                        <w:t xml:space="preserve">SELECT </w:t>
-                      </w:r>
-                      <w:proofErr w:type="spellStart"/>
-                      <w:r>
-                        <w:t>drugname</w:t>
-                      </w:r>
-                      <w:proofErr w:type="spellEnd"/>
-                      <w:r>
-                        <w:t xml:space="preserve">, </w:t>
-                      </w:r>
-                      <w:proofErr w:type="gramStart"/>
-                      <w:r>
-                        <w:t>COUNT(</w:t>
-                      </w:r>
-                      <w:proofErr w:type="gramEnd"/>
-                      <w:r>
-                        <w:t xml:space="preserve">*) as count FROM DRUG16Q3 GROUP by </w:t>
-                      </w:r>
-                      <w:proofErr w:type="spellStart"/>
-                      <w:r>
-                        <w:t>drugname</w:t>
-                      </w:r>
-                      <w:proofErr w:type="spellEnd"/>
-                      <w:r>
-                        <w:t xml:space="preserve"> order by count </w:t>
-                      </w:r>
-                      <w:proofErr w:type="spellStart"/>
-                      <w:r>
-                        <w:t>desc</w:t>
-                      </w:r>
-                      <w:proofErr w:type="spellEnd"/>
-                      <w:r>
-                        <w:t xml:space="preserve"> limit 5</w:t>
+                        <w:t>SELECT drugname, COUNT(*) as count FROM DRUG16Q3 GROUP by drugname order by count desc limit 5</w:t>
                       </w:r>
                     </w:p>
                   </w:txbxContent>
@@ -224,11 +160,9 @@
             <w:tcW w:w="2260" w:type="dxa"/>
           </w:tcPr>
           <w:p>
-            <w:proofErr w:type="spellStart"/>
             <w:r>
               <w:t>Drugname</w:t>
             </w:r>
-            <w:proofErr w:type="spellEnd"/>
           </w:p>
         </w:tc>
         <w:tc>
@@ -271,8 +205,7 @@
           </w:tcPr>
           <w:p>
             <w:r>
-              <w:t xml:space="preserve">
-"XYREM"</w:t>
+              <w:t xml:space="preserve"> "XYREM"</w:t>
             </w:r>
           </w:p>
         </w:tc>
@@ -294,8 +227,7 @@
           </w:tcPr>
           <w:p>
             <w:r>
-              <w:t xml:space="preserve">
-"ENBREL"</w:t>
+              <w:t xml:space="preserve"> "ENBREL"</w:t>
             </w:r>
           </w:p>
         </w:tc>
@@ -317,8 +249,7 @@
           </w:tcPr>
           <w:p>
             <w:r>
-              <w:t xml:space="preserve">
-"REVLIMID"</w:t>
+              <w:t xml:space="preserve"> "REVLIMID"</w:t>
             </w:r>
           </w:p>
         </w:tc>
@@ -340,8 +271,7 @@
           </w:tcPr>
           <w:p>
             <w:r>
-              <w:t xml:space="preserve">
-"ASPIRIN."</w:t>
+              <w:t xml:space="preserve"> "ASPIRIN."</w:t>
             </w:r>
           </w:p>
         </w:tc>
@@ -371,13 +301,8 @@
           <w:u w:val="single"/>
         </w:rPr>
       </w:pPr>
-      <w:proofErr w:type="spellStart"/>
       <w:r>
-        <w:t>Xarelto</w:t>
-      </w:r>
-      <w:proofErr w:type="spellEnd"/>
-      <w:r>
-        <w:t xml:space="preserve"> adverse effects &amp; gender</w:t>
+        <w:t>Xarelto adverse effects &amp; gender</w:t>
       </w:r>
     </w:p>
     <w:p>
@@ -444,19 +369,7 @@
                         <w:txbxContent>
                           <w:p>
                             <w:r>
-                              <w:t xml:space="preserve">SELECT DRUG16Q3.drugname, DRUG16Q3.role_cod, DEMO16Q3.sex, </w:t>
-                            </w:r>
-                            <w:proofErr w:type="gramStart"/>
-                            <w:r>
-                              <w:t>COUNT(</w:t>
-                            </w:r>
-                            <w:proofErr w:type="gramEnd"/>
-                            <w:r>
-                              <w:t>*) as count 
-FROM DRUG16Q3 JOIN DEMO16Q3 ON DRUG16Q3.primaryid=DEMO16Q3.primaryid
-WHERE DRUG16Q3.drugname= "XARELTO" AND DRUG16Q3.role_cod="PS" 
-group by DEMO16Q3.sex
-order by count</w:t>
+                              <w:t>SELECT DRUG16Q3.drugname, DRUG16Q3.role_cod, DEMO16Q3.sex, COUNT(*) as count  FROM DRUG16Q3 JOIN DEMO16Q3 ON DRUG16Q3.primaryid=DEMO16Q3.primaryid WHERE DRUG16Q3.drugname= "XARELTO" AND DRUG16Q3.role_cod="PS"  group by DEMO16Q3.sex order by count</w:t>
                             </w:r>
                           </w:p>
                         </w:txbxContent>
@@ -481,24 +394,12 @@
           </mc:Choice>
           <mc:Fallback>
             <w:pict>
-              <v:shape id="Text Box 1" o:spid="_x0000_s1027" type="#_x0000_t202" style="position:absolute;margin-left:1pt;margin-top:8.95pt;width:185pt;height:165pt;z-index:251662336;visibility:visible;mso-wrap-style:square;mso-width-percent:0;mso-height-percent:0;mso-wrap-distance-left:9pt;mso-wrap-distance-top:0;mso-wrap-distance-right:9pt;mso-wrap-distance-bottom:0;mso-position-horizontal:absolute;mso-position-horizontal-relative:text;mso-position-vertical:absolute;mso-position-vertical-relative:text;mso-width-percent:0;mso-height-percent:0;mso-width-relative:margin;mso-height-relative:margin;v-text-anchor:top" o:gfxdata="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" filled="f">
+              <v:shape id="Text Box 1" o:spid="_x0000_s1027" type="#_x0000_t202" style="position:absolute;margin-left:1pt;margin-top:8.95pt;width:185pt;height:165pt;z-index:251662336;visibility:visible;mso-wrap-style:square;mso-width-percent:0;mso-height-percent:0;mso-wrap-distance-left:9pt;mso-wrap-distance-top:0;mso-wrap-distance-right:9pt;mso-wrap-distance-bottom:0;mso-position-horizontal:absolute;mso-position-horizontal-relative:text;mso-position-vertical:absolute;mso-position-vertical-relative:text;mso-width-percent:0;mso-height-percent:0;mso-width-relative:margin;mso-height-relative:margin;v-text-anchor:top" o:gfxdata="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" filled="f">
                 <v:textbox>
                   <w:txbxContent>
                     <w:p>
                       <w:r>
-                        <w:t xml:space="preserve">SELECT DRUG16Q3.drugname, DRUG16Q3.role_cod, DEMO16Q3.sex, </w:t>
-                      </w:r>
-                      <w:proofErr w:type="gramStart"/>
-                      <w:r>
-                        <w:t>COUNT(</w:t>
-                      </w:r>
-                      <w:proofErr w:type="gramEnd"/>
-                      <w:r>
-                        <w:t>*) as count 
-FROM DRUG16Q3 JOIN DEMO16Q3 ON DRUG16Q3.primaryid=DEMO16Q3.primaryid
-WHERE DRUG16Q3.drugname= "XARELTO" AND DRUG16Q3.role_cod="PS" 
-group by DEMO16Q3.sex
-order by count</w:t>
+                        <w:t>SELECT DRUG16Q3.drugname, DRUG16Q3.role_cod, DEMO16Q3.sex, COUNT(*) as count  FROM DRUG16Q3 JOIN DEMO16Q3 ON DRUG16Q3.primaryid=DEMO16Q3.primaryid WHERE DRUG16Q3.drugname= "XARELTO" AND DRUG16Q3.role_cod="PS"  group by DEMO16Q3.sex order by count</w:t>
                       </w:r>
                     </w:p>
                   </w:txbxContent>
@@ -532,11 +433,9 @@
             <w:tcW w:w="1460" w:type="dxa"/>
           </w:tcPr>
           <w:p>
-            <w:proofErr w:type="spellStart"/>
             <w:r>
               <w:t>Drugname</w:t>
             </w:r>
-            <w:proofErr w:type="spellEnd"/>
           </w:p>
         </w:tc>
         <w:tc>
@@ -544,11 +443,9 @@
             <w:tcW w:w="1130" w:type="dxa"/>
           </w:tcPr>
           <w:p>
-            <w:proofErr w:type="spellStart"/>
             <w:r>
               <w:t>Role_cod</w:t>
             </w:r>
-            <w:proofErr w:type="spellEnd"/>
           </w:p>
         </w:tc>
         <w:tc>
@@ -566,11 +463,9 @@
             <w:tcW w:w="937" w:type="dxa"/>
           </w:tcPr>
           <w:p>
-            <w:proofErr w:type="gramStart"/>
             <w:r>
               <w:t>count</w:t>
             </w:r>
-            <w:proofErr w:type="gramEnd"/>
           </w:p>
         </w:tc>
       </w:tr>
@@ -629,8 +524,7 @@
           </w:tcPr>
           <w:p>
             <w:r>
-              <w:t xml:space="preserve">
-"XARELTO"</w:t>
+              <w:t xml:space="preserve"> "XARELTO"</w:t>
             </w:r>
           </w:p>
         </w:tc>
@@ -675,8 +569,7 @@
           </w:tcPr>
           <w:p>
             <w:r>
-              <w:t xml:space="preserve">
-"XARELTO"</w:t>
+              <w:t xml:space="preserve"> "XARELTO"</w:t>
             </w:r>
           </w:p>
         </w:tc>
@@ -725,15 +618,7 @@
         </w:numPr>
       </w:pPr>
       <w:r>
-        <w:t xml:space="preserve">Number of cases where </w:t>
-      </w:r>
-      <w:proofErr w:type="spellStart"/>
-      <w:r>
-        <w:t>Xarleto</w:t>
-      </w:r>
-      <w:proofErr w:type="spellEnd"/>
-      <w:r>
-        <w:t xml:space="preserve"> is a “Priority Suspect”</w:t>
+        <w:t>Number of cases where Xarleto is a “Priority Suspect”</w:t>
       </w:r>
       <w:r>
         <w:t xml:space="preserve"> (PS)</w:t>
@@ -806,48 +691,7 @@
                         <w:txbxContent>
                           <w:p>
                             <w:r>
-                              <w:t xml:space="preserve">SELECT </w:t>
-                            </w:r>
-                            <w:proofErr w:type="spellStart"/>
-                            <w:r>
-                              <w:t>drugname</w:t>
-                            </w:r>
-                            <w:proofErr w:type="spellEnd"/>
-                            <w:r>
-                              <w:t xml:space="preserve">, </w:t>
-                            </w:r>
-                            <w:proofErr w:type="spellStart"/>
-                            <w:r>
-                              <w:t>role_cod</w:t>
-                            </w:r>
-                            <w:proofErr w:type="spellEnd"/>
-                            <w:r>
-                              <w:t xml:space="preserve">, </w:t>
-                            </w:r>
-                            <w:proofErr w:type="gramStart"/>
-                            <w:r>
-                              <w:t>COUNT(</w:t>
-                            </w:r>
-                            <w:proofErr w:type="gramEnd"/>
-                            <w:r>
-                              <w:t xml:space="preserve">*) as count FROM DRUG16Q3 WHERE </w:t>
-                            </w:r>
-                            <w:proofErr w:type="spellStart"/>
-                            <w:r>
-                              <w:t>drugname</w:t>
-                            </w:r>
-                            <w:proofErr w:type="spellEnd"/>
-                            <w:r>
-                              <w:t xml:space="preserve">= "XARELTO" AND </w:t>
-                            </w:r>
-                            <w:proofErr w:type="spellStart"/>
-                            <w:r>
-                              <w:t>role_cod</w:t>
-                            </w:r>
-                            <w:proofErr w:type="spellEnd"/>
-                            <w:r>
-                              <w:t xml:space="preserve">="PS" order by count 
-</w:t>
+                              <w:t xml:space="preserve">SELECT drugname, role_cod, COUNT(*) as count FROM DRUG16Q3 WHERE drugname= "XARELTO" AND role_cod="PS" order by count  </w:t>
                             </w:r>
                           </w:p>
                         </w:txbxContent>
@@ -877,48 +721,7 @@
                   <w:txbxContent>
                     <w:p>
                       <w:r>
-                        <w:t xml:space="preserve">SELECT </w:t>
-                      </w:r>
-                      <w:proofErr w:type="spellStart"/>
-                      <w:r>
-                        <w:t>drugname</w:t>
-                      </w:r>
-                      <w:proofErr w:type="spellEnd"/>
-                      <w:r>
-                        <w:t xml:space="preserve">, </w:t>
-                      </w:r>
-                      <w:proofErr w:type="spellStart"/>
-                      <w:r>
-                        <w:t>role_cod</w:t>
-                      </w:r>
-                      <w:proofErr w:type="spellEnd"/>
-                      <w:r>
-                        <w:t xml:space="preserve">, </w:t>
-                      </w:r>
-                      <w:proofErr w:type="gramStart"/>
-                      <w:r>
-                        <w:t>COUNT(</w:t>
-                      </w:r>
-                      <w:proofErr w:type="gramEnd"/>
-                      <w:r>
-                        <w:t xml:space="preserve">*) as count FROM DRUG16Q3 WHERE </w:t>
-                      </w:r>
-                      <w:proofErr w:type="spellStart"/>
-                      <w:r>
-                        <w:t>drugname</w:t>
-                      </w:r>
-                      <w:proofErr w:type="spellEnd"/>
-                      <w:r>
-                        <w:t xml:space="preserve">= "XARELTO" AND </w:t>
-                      </w:r>
-                      <w:proofErr w:type="spellStart"/>
-                      <w:r>
-                        <w:t>role_cod</w:t>
-                      </w:r>
-                      <w:proofErr w:type="spellEnd"/>
-                      <w:r>
-                        <w:t xml:space="preserve">="PS" order by count 
-</w:t>
+                        <w:t xml:space="preserve">SELECT drugname, role_cod, COUNT(*) as count FROM DRUG16Q3 WHERE drugname= "XARELTO" AND role_cod="PS" order by count  </w:t>
                       </w:r>
                     </w:p>
                   </w:txbxContent>
@@ -948,11 +751,9 @@
             <w:tcW w:w="1758" w:type="dxa"/>
           </w:tcPr>
           <w:p>
-            <w:proofErr w:type="spellStart"/>
             <w:r>
               <w:t>Drugname</w:t>
             </w:r>
-            <w:proofErr w:type="spellEnd"/>
           </w:p>
         </w:tc>
         <w:tc>
@@ -960,11 +761,9 @@
             <w:tcW w:w="1759" w:type="dxa"/>
           </w:tcPr>
           <w:p>
-            <w:proofErr w:type="spellStart"/>
             <w:r>
               <w:t>Role_cod</w:t>
             </w:r>
-            <w:proofErr w:type="spellEnd"/>
           </w:p>
         </w:tc>
         <w:tc>
@@ -972,11 +771,9 @@
             <w:tcW w:w="1451" w:type="dxa"/>
           </w:tcPr>
           <w:p>
-            <w:proofErr w:type="gramStart"/>
             <w:r>
               <w:t>count</w:t>
             </w:r>
-            <w:proofErr w:type="gramEnd"/>
           </w:p>
         </w:tc>
       </w:tr>
@@ -1026,23 +823,7 @@
         </w:numPr>
       </w:pPr>
       <w:r>
-        <w:t xml:space="preserve">Grouping </w:t>
-      </w:r>
-      <w:proofErr w:type="gramStart"/>
-      <w:r>
-        <w:t>of  PS</w:t>
-      </w:r>
-      <w:proofErr w:type="gramEnd"/>
-      <w:r>
-        <w:t xml:space="preserve"> </w:t>
-      </w:r>
-      <w:proofErr w:type="spellStart"/>
-      <w:r>
-        <w:t>Xarelto</w:t>
-      </w:r>
-      <w:proofErr w:type="spellEnd"/>
-      <w:r>
-        <w:t xml:space="preserve"> Cases causing conditions </w:t>
+        <w:t xml:space="preserve">Grouping of  PS Xarelto Cases causing conditions </w:t>
       </w:r>
       <w:r>
         <w:br/>
@@ -1055,11 +836,11 @@
         <w:tblLook w:val="04A0" w:firstRow="1" w:lastRow="0" w:firstColumn="1" w:lastColumn="0" w:noHBand="0" w:noVBand="1"/>
       </w:tblPr>
       <w:tblGrid>
-        <w:gridCol w:w="2159"/>
-        <w:gridCol w:w="1939"/>
-        <w:gridCol w:w="1901"/>
-        <w:gridCol w:w="1845"/>
-        <w:gridCol w:w="1732"/>
+        <w:gridCol w:w="2140"/>
+        <w:gridCol w:w="1943"/>
+        <w:gridCol w:w="1905"/>
+        <w:gridCol w:w="1850"/>
+        <w:gridCol w:w="1738"/>
       </w:tblGrid>
       <w:tr>
         <w:tc>
@@ -1068,66 +849,50 @@
             <w:gridSpan w:val="2"/>
           </w:tcPr>
           <w:p>
-            <w:proofErr w:type="spellStart"/>
             <w:r>
               <w:t>Pt</w:t>
             </w:r>
-            <w:proofErr w:type="spellEnd"/>
-          </w:p>
-        </w:tc>
-        <w:tc>
-          <w:tcPr>
-            <w:tcW w:w="2214" w:type="dxa"/>
-          </w:tcPr>
-          <w:p>
-            <w:proofErr w:type="spellStart"/>
+          </w:p>
+        </w:tc>
+        <w:tc>
+          <w:tcPr>
+            <w:tcW w:w="2214" w:type="dxa"/>
+          </w:tcPr>
+          <w:p>
             <w:r>
               <w:t>Drugname</w:t>
             </w:r>
-            <w:proofErr w:type="spellEnd"/>
-          </w:p>
-        </w:tc>
-        <w:tc>
-          <w:tcPr>
-            <w:tcW w:w="2214" w:type="dxa"/>
-          </w:tcPr>
-          <w:p>
-            <w:proofErr w:type="spellStart"/>
+          </w:p>
+        </w:tc>
+        <w:tc>
+          <w:tcPr>
+            <w:tcW w:w="2214" w:type="dxa"/>
+          </w:tcPr>
+          <w:p>
             <w:r>
               <w:t>Role_cod</w:t>
             </w:r>
-            <w:proofErr w:type="spellEnd"/>
-          </w:p>
-        </w:tc>
-        <w:tc>
-          <w:tcPr>
-            <w:tcW w:w="2214" w:type="dxa"/>
-          </w:tcPr>
-          <w:p>
-            <w:proofErr w:type="gramStart"/>
+          </w:p>
+        </w:tc>
+        <w:tc>
+          <w:tcPr>
+            <w:tcW w:w="2214" w:type="dxa"/>
+          </w:tcPr>
+          <w:p>
             <w:r>
               <w:t>count</w:t>
             </w:r>
-            <w:proofErr w:type="gramEnd"/>
-          </w:p>
-        </w:tc>
-      </w:tr>
-      <w:tr>
-        <w:tc>
-          <w:tcPr>
-            <w:tcW w:w="2214" w:type="dxa"/>
-          </w:tcPr>
-          <w:p>
-            <w:r>
-              <w:t xml:space="preserve">"Gastrointestinal </w:t>
-            </w:r>
-            <w:proofErr w:type="spellStart"/>
-            <w:r>
-              <w:t>haemorrhage</w:t>
-            </w:r>
-            <w:proofErr w:type="spellEnd"/>
-            <w:r>
-              <w:t>"</w:t>
+          </w:p>
+        </w:tc>
+      </w:tr>
+      <w:tr>
+        <w:tc>
+          <w:tcPr>
+            <w:tcW w:w="2214" w:type="dxa"/>
+          </w:tcPr>
+          <w:p>
+            <w:r>
+              <w:t>"Gastrointestinal haemorrhage"</w:t>
             </w:r>
           </w:p>
         </w:tc>
@@ -1170,16 +935,7 @@
           </w:tcPr>
           <w:p>
             <w:r>
-              <w:t xml:space="preserve">
-"Internal </w:t>
-            </w:r>
-            <w:proofErr w:type="spellStart"/>
-            <w:r>
-              <w:t>haemorrhage</w:t>
-            </w:r>
-            <w:proofErr w:type="spellEnd"/>
-            <w:r>
-              <w:t>"</w:t>
+              <w:t xml:space="preserve"> "Internal haemorrhage"</w:t>
             </w:r>
           </w:p>
         </w:tc>
@@ -1222,16 +978,7 @@
           </w:tcPr>
           <w:p>
             <w:r>
-              <w:t xml:space="preserve">
-"Rectal </w:t>
-            </w:r>
-            <w:proofErr w:type="spellStart"/>
-            <w:r>
-              <w:t>haemorrhage</w:t>
-            </w:r>
-            <w:proofErr w:type="spellEnd"/>
-            <w:r>
-              <w:t>"</w:t>
+              <w:t xml:space="preserve"> "Rectal haemorrhage"</w:t>
             </w:r>
           </w:p>
         </w:tc>
@@ -1275,16 +1022,7 @@
           <w:p>
             <w:r>
               <w:lastRenderedPageBreak/>
-              <w:t xml:space="preserve">
-"</w:t>
-            </w:r>
-            <w:proofErr w:type="spellStart"/>
-            <w:r>
-              <w:t>Haematuria</w:t>
-            </w:r>
-            <w:proofErr w:type="spellEnd"/>
-            <w:r>
-              <w:t>"</w:t>
+              <w:t xml:space="preserve"> "Haematuria"</w:t>
             </w:r>
           </w:p>
         </w:tc>
@@ -1327,16 +1065,7 @@
           </w:tcPr>
           <w:p>
             <w:r>
-              <w:t xml:space="preserve">
-"Upper gastrointestinal </w:t>
-            </w:r>
-            <w:proofErr w:type="spellStart"/>
-            <w:r>
-              <w:t>haemorrhage</w:t>
-            </w:r>
-            <w:proofErr w:type="spellEnd"/>
-            <w:r>
-              <w:t>"</w:t>
+              <w:t xml:space="preserve"> "Upper gastrointestinal haemorrhage"</w:t>
             </w:r>
           </w:p>
         </w:tc>
@@ -1379,8 +1108,7 @@
           </w:tcPr>
           <w:p>
             <w:r>
-              <w:t xml:space="preserve">
-"Epistaxis"</w:t>
+              <w:t xml:space="preserve"> "Epistaxis"</w:t>
             </w:r>
           </w:p>
         </w:tc>
@@ -1423,16 +1151,7 @@
           </w:tcPr>
           <w:p>
             <w:r>
-              <w:t xml:space="preserve">
-"</w:t>
-            </w:r>
-            <w:proofErr w:type="spellStart"/>
-            <w:r>
-              <w:t>Haemorrhage</w:t>
-            </w:r>
-            <w:proofErr w:type="spellEnd"/>
-            <w:r>
-              <w:t>"</w:t>
+              <w:t xml:space="preserve"> "Haemorrhage"</w:t>
             </w:r>
           </w:p>
         </w:tc>
@@ -1518,16 +1237,7 @@
           </w:tcPr>
           <w:p>
             <w:r>
-              <w:t xml:space="preserve">
-"Lower gastrointestinal </w:t>
-            </w:r>
-            <w:proofErr w:type="spellStart"/>
-            <w:r>
-              <w:t>haemorrhage</w:t>
-            </w:r>
-            <w:proofErr w:type="spellEnd"/>
-            <w:r>
-              <w:t>"</w:t>
+              <w:t xml:space="preserve"> "Lower gastrointestinal haemorrhage"</w:t>
             </w:r>
           </w:p>
         </w:tc>
@@ -1570,8 +1280,7 @@
           </w:tcPr>
           <w:p>
             <w:r>
-              <w:t xml:space="preserve">
-"Off label use"</w:t>
+              <w:t xml:space="preserve"> "Off label use"</w:t>
             </w:r>
           </w:p>
         </w:tc>
@@ -1614,8 +1323,7 @@
           </w:tcPr>
           <w:p>
             <w:r>
-              <w:t xml:space="preserve">
-"Cerebrovascular accident"</w:t>
+              <w:t xml:space="preserve"> "Cerebrovascular accident"</w:t>
             </w:r>
           </w:p>
         </w:tc>
@@ -1717,25 +1425,8 @@
                         <w:txbxContent>
                           <w:p>
                             <w:r>
-                              <w:t xml:space="preserve">SELECT REAC16Q3.PT, DRUG16Q3.drugname, DRUG16Q3.role_cod, </w:t>
+                              <w:t>SELECT REAC16Q3.PT, DRUG16Q3.drugname, DRUG16Q3.role_cod, COUNT(*) as count FROM DRUG16Q3 JOIN  REAC16Q3 ON DRUG16Q3.primaryid = REAC16Q3.primaryid  WHERE DRUG16Q3.drugname = "XARELTO" AND DRUG16Q3.role_cod = "PS" GROUP BY REAC16Q3.PT ORDER BY count desc</w:t>
                             </w:r>
-                            <w:proofErr w:type="gramStart"/>
-                            <w:r>
-                              <w:t>COUNT(</w:t>
-                            </w:r>
-                            <w:proofErr w:type="gramEnd"/>
-                            <w:r>
-                              <w:t xml:space="preserve">*) as count FROM DRUG16Q3 JOIN 
-REAC16Q3 ON DRUG16Q3.primaryid = REAC16Q3.primaryid 
-WHERE DRUG16Q3.drugname = "XARELTO" AND DRUG16Q3.role_cod = "PS"
-GROUP BY REAC16Q3.PT
-ORDER BY count </w:t>
-                            </w:r>
-                            <w:proofErr w:type="spellStart"/>
-                            <w:r>
-                              <w:t>desc</w:t>
-                            </w:r>
-                            <w:proofErr w:type="spellEnd"/>
                           </w:p>
                         </w:txbxContent>
                       </wps:txbx>
@@ -1764,25 +1455,8 @@
                   <w:txbxContent>
                     <w:p>
                       <w:r>
-                        <w:t xml:space="preserve">SELECT REAC16Q3.PT, DRUG16Q3.drugname, DRUG16Q3.role_cod, </w:t>
+                        <w:t>SELECT REAC16Q3.PT, DRUG16Q3.drugname, DRUG16Q3.role_cod, COUNT(*) as count FROM DRUG16Q3 JOIN  REAC16Q3 ON DRUG16Q3.primaryid = REAC16Q3.primaryid  WHERE DRUG16Q3.drugname = "XARELTO" AND DRUG16Q3.role_cod = "PS" GROUP BY REAC16Q3.PT ORDER BY count desc</w:t>
                       </w:r>
-                      <w:proofErr w:type="gramStart"/>
-                      <w:r>
-                        <w:t>COUNT(</w:t>
-                      </w:r>
-                      <w:proofErr w:type="gramEnd"/>
-                      <w:r>
-                        <w:t xml:space="preserve">*) as count FROM DRUG16Q3 JOIN 
-REAC16Q3 ON DRUG16Q3.primaryid = REAC16Q3.primaryid 
-WHERE DRUG16Q3.drugname = "XARELTO" AND DRUG16Q3.role_cod = "PS"
-GROUP BY REAC16Q3.PT
-ORDER BY count </w:t>
-                      </w:r>
-                      <w:proofErr w:type="spellStart"/>
-                      <w:r>
-                        <w:t>desc</w:t>
-                      </w:r>
-                      <w:proofErr w:type="spellEnd"/>
                     </w:p>
                   </w:txbxContent>
                 </v:textbox>
@@ -1811,19 +1485,9 @@
           <w:numId w:val="1"/>
         </w:numPr>
       </w:pPr>
-      <w:proofErr w:type="spellStart"/>
       <w:r>
-        <w:t>Age_groups</w:t>
+        <w:t>Age_groups &amp; Xarelto</w:t>
       </w:r>
-      <w:proofErr w:type="spellEnd"/>
-      <w:r>
-        <w:t xml:space="preserve"> &amp; </w:t>
-      </w:r>
-      <w:proofErr w:type="spellStart"/>
-      <w:r>
-        <w:t>Xarelto</w:t>
-      </w:r>
-      <w:proofErr w:type="spellEnd"/>
     </w:p>
     <w:p>
       <w:pPr>
@@ -1892,28 +1556,7 @@
                         <w:txbxContent>
                           <w:p>
                             <w:r>
-                              <w:t xml:space="preserve">SELECT DRUG16Q3.drugname, DRUG16Q3.role_cod, DEMO16Q3.age_grp, </w:t>
-                            </w:r>
-                            <w:proofErr w:type="gramStart"/>
-                            <w:r>
-                              <w:t>COUNT(</w:t>
-                            </w:r>
-                            <w:proofErr w:type="gramEnd"/>
-                            <w:r>
-                              <w:t xml:space="preserve">*) as count 
-FROM DRUG16Q3 JOIN DEMO16Q3 ON DRUG16Q3.primaryid=DEMO16Q3.primaryid
-WHERE DRUG16Q3.drugname= "XARELTO" AND DRUG16Q3.role_cod="PS" 
-group by DEMO16Q3.age_grp
-order by count </w:t>
-                            </w:r>
-                            <w:proofErr w:type="spellStart"/>
-                            <w:r>
-                              <w:t>desc</w:t>
-                            </w:r>
-                            <w:proofErr w:type="spellEnd"/>
-                            <w:r>
-                              <w:t xml:space="preserve"> 
-</w:t>
+                              <w:t xml:space="preserve">SELECT DRUG16Q3.drugname, DRUG16Q3.role_cod, DEMO16Q3.age_grp, COUNT(*) as count  FROM DRUG16Q3 JOIN DEMO16Q3 ON DRUG16Q3.primaryid=DEMO16Q3.primaryid WHERE DRUG16Q3.drugname= "XARELTO" AND DRUG16Q3.role_cod="PS"  group by DEMO16Q3.age_grp order by count desc  </w:t>
                             </w:r>
                           </w:p>
                           <w:p/>
@@ -1944,28 +1587,7 @@
                   <w:txbxContent>
                     <w:p>
                       <w:r>
-                        <w:t xml:space="preserve">SELECT DRUG16Q3.drugname, DRUG16Q3.role_cod, DEMO16Q3.age_grp, </w:t>
-                      </w:r>
-                      <w:proofErr w:type="gramStart"/>
-                      <w:r>
-                        <w:t>COUNT(</w:t>
-                      </w:r>
-                      <w:proofErr w:type="gramEnd"/>
-                      <w:r>
-                        <w:t xml:space="preserve">*) as count 
-FROM DRUG16Q3 JOIN DEMO16Q3 ON DRUG16Q3.primaryid=DEMO16Q3.primaryid
-WHERE DRUG16Q3.drugname= "XARELTO" AND DRUG16Q3.role_cod="PS" 
-group by DEMO16Q3.age_grp
-order by count </w:t>
-                      </w:r>
-                      <w:proofErr w:type="spellStart"/>
-                      <w:r>
-                        <w:t>desc</w:t>
-                      </w:r>
-                      <w:proofErr w:type="spellEnd"/>
-                      <w:r>
-                        <w:t xml:space="preserve"> 
-</w:t>
+                        <w:t xml:space="preserve">SELECT DRUG16Q3.drugname, DRUG16Q3.role_cod, DEMO16Q3.age_grp, COUNT(*) as count  FROM DRUG16Q3 JOIN DEMO16Q3 ON DRUG16Q3.primaryid=DEMO16Q3.primaryid WHERE DRUG16Q3.drugname= "XARELTO" AND DRUG16Q3.role_cod="PS"  group by DEMO16Q3.age_grp order by count desc  </w:t>
                       </w:r>
                     </w:p>
                     <w:p/>
@@ -2003,11 +1625,9 @@
             <w:tcW w:w="2394" w:type="dxa"/>
           </w:tcPr>
           <w:p>
-            <w:proofErr w:type="spellStart"/>
             <w:r>
               <w:t>Drugname</w:t>
             </w:r>
-            <w:proofErr w:type="spellEnd"/>
           </w:p>
         </w:tc>
         <w:tc>
@@ -2015,11 +1635,9 @@
             <w:tcW w:w="2394" w:type="dxa"/>
           </w:tcPr>
           <w:p>
-            <w:proofErr w:type="spellStart"/>
             <w:r>
               <w:t>Role_cod</w:t>
             </w:r>
-            <w:proofErr w:type="spellEnd"/>
           </w:p>
         </w:tc>
         <w:tc>
@@ -2027,11 +1645,9 @@
             <w:tcW w:w="2394" w:type="dxa"/>
           </w:tcPr>
           <w:p>
-            <w:proofErr w:type="spellStart"/>
             <w:r>
               <w:t>Age_grp</w:t>
             </w:r>
-            <w:proofErr w:type="spellEnd"/>
           </w:p>
         </w:tc>
         <w:tc>
@@ -2094,8 +1710,7 @@
           </w:tcPr>
           <w:p>
             <w:r>
-              <w:t xml:space="preserve">
-"XARELTO"</w:t>
+              <w:t xml:space="preserve"> "XARELTO"</w:t>
             </w:r>
           </w:p>
         </w:tc>
@@ -2137,8 +1752,7 @@
           </w:tcPr>
           <w:p>
             <w:r>
-              <w:t xml:space="preserve">
-"XARELTO"</w:t>
+              <w:t xml:space="preserve"> "XARELTO"</w:t>
             </w:r>
           </w:p>
         </w:tc>
@@ -2180,8 +1794,7 @@
           </w:tcPr>
           <w:p>
             <w:r>
-              <w:t xml:space="preserve">
-"XARELTO"</w:t>
+              <w:t xml:space="preserve"> "XARELTO"</w:t>
             </w:r>
           </w:p>
         </w:tc>
@@ -2223,8 +1836,7 @@
           </w:tcPr>
           <w:p>
             <w:r>
-              <w:t xml:space="preserve">
-"XARELTO"</w:t>
+              <w:t xml:space="preserve"> "XARELTO"</w:t>
             </w:r>
           </w:p>
         </w:tc>
@@ -2276,9 +1888,688 @@
         <w:t>N= Neonate, I=Infant, C=Child, T=Adolescent, A=Adult, E=Elderly</w:t>
       </w:r>
     </w:p>
+    <w:p/>
+    <w:p/>
     <w:p>
-      <w:bookmarkStart w:id="0" w:name="_GoBack"/>
-      <w:bookmarkEnd w:id="0"/>
+      <w:pPr>
+        <w:pStyle w:val="ListParagraph"/>
+        <w:numPr>
+          <w:ilvl w:val="0"/>
+          <w:numId w:val="1"/>
+        </w:numPr>
+      </w:pPr>
+      <w:r>
+        <w:t xml:space="preserve">Indications for Xarelto </w:t>
+      </w:r>
+    </w:p>
+    <w:p/>
+    <w:p>
+      <w:r>
+        <w:rPr>
+          <w:noProof/>
+        </w:rPr>
+        <mc:AlternateContent>
+          <mc:Choice Requires="wps">
+            <w:drawing>
+              <wp:anchor distT="0" distB="0" distL="114300" distR="114300" simplePos="0" relativeHeight="251666432" behindDoc="0" locked="0" layoutInCell="1" allowOverlap="1" wp14:anchorId="2E290E0D" wp14:editId="6D62F9F4">
+                <wp:simplePos x="0" y="0"/>
+                <wp:positionH relativeFrom="column">
+                  <wp:posOffset>673100</wp:posOffset>
+                </wp:positionH>
+                <wp:positionV relativeFrom="paragraph">
+                  <wp:posOffset>45720</wp:posOffset>
+                </wp:positionV>
+                <wp:extent cx="4737100" cy="965200"/>
+                <wp:effectExtent l="0" t="0" r="38100" b="25400"/>
+                <wp:wrapSquare wrapText="bothSides"/>
+                <wp:docPr id="6" name="Text Box 6"/>
+                <wp:cNvGraphicFramePr/>
+                <a:graphic xmlns:a="http://schemas.openxmlformats.org/drawingml/2006/main">
+                  <a:graphicData uri="http://schemas.microsoft.com/office/word/2010/wordprocessingShape">
+                    <wps:wsp>
+                      <wps:cNvSpPr txBox="1"/>
+                      <wps:spPr>
+                        <a:xfrm>
+                          <a:off x="0" y="0"/>
+                          <a:ext cx="4737100" cy="965200"/>
+                        </a:xfrm>
+                        <a:prstGeom prst="rect">
+                          <a:avLst/>
+                        </a:prstGeom>
+                        <a:noFill/>
+                        <a:ln>
+                          <a:solidFill>
+                            <a:srgbClr val="000000"/>
+                          </a:solidFill>
+                        </a:ln>
+                        <a:effectLst/>
+                        <a:extLst>
+                          <a:ext uri="{C572A759-6A51-4108-AA02-DFA0A04FC94B}">
+                            <ma14:wrappingTextBoxFlag xmlns:ma14="http://schemas.microsoft.com/office/mac/drawingml/2011/main"/>
+                          </a:ext>
+                        </a:extLst>
+                      </wps:spPr>
+                      <wps:style>
+                        <a:lnRef idx="0">
+                          <a:schemeClr val="accent1"/>
+                        </a:lnRef>
+                        <a:fillRef idx="0">
+                          <a:schemeClr val="accent1"/>
+                        </a:fillRef>
+                        <a:effectRef idx="0">
+                          <a:schemeClr val="accent1"/>
+                        </a:effectRef>
+                        <a:fontRef idx="minor">
+                          <a:schemeClr val="dk1"/>
+                        </a:fontRef>
+                      </wps:style>
+                      <wps:txbx>
+                        <w:txbxContent>
+                          <w:p>
+                            <w:r>
+                              <w:t>SELECT DRUG16Q3.drugname, INDI16Q3.indi_pt, COUNT(*) as count
+FROM DRUG16Q3 JOIN INDI16Q3 ON DRUG16Q3.primaryid= INDI16Q3.primaryid
+WHERE DRUG16Q3.drugname= "XARELTO" Group by INDI16Q3.indi_pt
+ORDER by count desc limit 15</w:t>
+                            </w:r>
+                          </w:p>
+                        </w:txbxContent>
+                      </wps:txbx>
+                      <wps:bodyPr rot="0" spcFirstLastPara="0" vertOverflow="overflow" horzOverflow="overflow" vert="horz" wrap="square" lIns="91440" tIns="45720" rIns="91440" bIns="45720" numCol="1" spcCol="0" rtlCol="0" fromWordArt="0" anchor="t" anchorCtr="0" forceAA="0" compatLnSpc="1">
+                        <a:prstTxWarp prst="textNoShape">
+                          <a:avLst/>
+                        </a:prstTxWarp>
+                        <a:noAutofit/>
+                      </wps:bodyPr>
+                    </wps:wsp>
+                  </a:graphicData>
+                </a:graphic>
+                <wp14:sizeRelH relativeFrom="margin">
+                  <wp14:pctWidth>0</wp14:pctWidth>
+                </wp14:sizeRelH>
+                <wp14:sizeRelV relativeFrom="margin">
+                  <wp14:pctHeight>0</wp14:pctHeight>
+                </wp14:sizeRelV>
+              </wp:anchor>
+            </w:drawing>
+          </mc:Choice>
+          <mc:Fallback>
+            <w:pict>
+              <v:shape id="Text Box 6" o:spid="_x0000_s1031" type="#_x0000_t202" style="position:absolute;margin-left:53pt;margin-top:3.6pt;width:373pt;height:76pt;z-index:251666432;visibility:visible;mso-wrap-style:square;mso-width-percent:0;mso-height-percent:0;mso-wrap-distance-left:9pt;mso-wrap-distance-top:0;mso-wrap-distance-right:9pt;mso-wrap-distance-bottom:0;mso-position-horizontal:absolute;mso-position-horizontal-relative:text;mso-position-vertical:absolute;mso-position-vertical-relative:text;mso-width-percent:0;mso-height-percent:0;mso-width-relative:margin;mso-height-relative:margin;v-text-anchor:top" o:gfxdata="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" filled="f">
+                <v:textbox>
+                  <w:txbxContent>
+                    <w:p>
+                      <w:r>
+                        <w:t>SELECT DRUG16Q3.drugname, INDI16Q3.indi_pt, COUNT(*) as count
+FROM DRUG16Q3 JOIN INDI16Q3 ON DRUG16Q3.primaryid= INDI16Q3.primaryid
+WHERE DRUG16Q3.drugname= "XARELTO" Group by INDI16Q3.indi_pt
+ORDER by count desc limit 15</w:t>
+                      </w:r>
+                    </w:p>
+                  </w:txbxContent>
+                </v:textbox>
+                <w10:wrap type="square"/>
+              </v:shape>
+            </w:pict>
+          </mc:Fallback>
+        </mc:AlternateContent>
+      </w:r>
+    </w:p>
+    <w:p/>
+    <w:p/>
+    <w:p/>
+    <w:p/>
+    <w:p/>
+    <w:p/>
+    <w:tbl>
+      <w:tblPr>
+        <w:tblStyle w:val="TableGrid"/>
+        <w:tblW w:w="0" w:type="auto"/>
+        <w:tblLook w:val="04A0" w:firstRow="1" w:lastRow="0" w:firstColumn="1" w:lastColumn="0" w:noHBand="0" w:noVBand="1"/>
+      </w:tblPr>
+      <w:tblGrid>
+        <w:gridCol w:w="3192"/>
+        <w:gridCol w:w="3192"/>
+        <w:gridCol w:w="3192"/>
+      </w:tblGrid>
+      <w:tr>
+        <w:tc>
+          <w:tcPr>
+            <w:tcW w:w="3192" w:type="dxa"/>
+          </w:tcPr>
+          <w:p>
+            <w:r>
+              <w:t>Drugname</w:t>
+            </w:r>
+          </w:p>
+        </w:tc>
+        <w:tc>
+          <w:tcPr>
+            <w:tcW w:w="3192" w:type="dxa"/>
+          </w:tcPr>
+          <w:p>
+            <w:r>
+              <w:t>Indi_pt</w:t>
+            </w:r>
+          </w:p>
+        </w:tc>
+        <w:tc>
+          <w:tcPr>
+            <w:tcW w:w="3192" w:type="dxa"/>
+          </w:tcPr>
+          <w:p>
+            <w:r>
+              <w:t>Cou</w:t>
+            </w:r>
+            <w:r>
+              <w:t xml:space="preserve">nt </w:t>
+            </w:r>
+            <w:bookmarkStart w:id="0" w:name="_GoBack"/>
+            <w:bookmarkEnd w:id="0"/>
+          </w:p>
+        </w:tc>
+      </w:tr>
+      <w:tr>
+        <w:tc>
+          <w:tcPr>
+            <w:tcW w:w="3192" w:type="dxa"/>
+          </w:tcPr>
+          <w:p>
+            <w:r>
+              <w:t>"XARELTO"</w:t>
+            </w:r>
+          </w:p>
+        </w:tc>
+        <w:tc>
+          <w:tcPr>
+            <w:tcW w:w="3192" w:type="dxa"/>
+          </w:tcPr>
+          <w:p>
+            <w:r>
+              <w:t>"Atrial fibrillation"</w:t>
+            </w:r>
+          </w:p>
+        </w:tc>
+        <w:tc>
+          <w:tcPr>
+            <w:tcW w:w="3192" w:type="dxa"/>
+          </w:tcPr>
+          <w:p>
+            <w:r>
+              <w:t>"41012"</w:t>
+            </w:r>
+          </w:p>
+        </w:tc>
+      </w:tr>
+      <w:tr>
+        <w:tc>
+          <w:tcPr>
+            <w:tcW w:w="3192" w:type="dxa"/>
+          </w:tcPr>
+          <w:p>
+            <w:r>
+              <w:t xml:space="preserve">
+"XARELTO"</w:t>
+            </w:r>
+          </w:p>
+        </w:tc>
+        <w:tc>
+          <w:tcPr>
+            <w:tcW w:w="3192" w:type="dxa"/>
+          </w:tcPr>
+          <w:p>
+            <w:r>
+              <w:t>"Product used for unknown indication"</w:t>
+            </w:r>
+          </w:p>
+        </w:tc>
+        <w:tc>
+          <w:tcPr>
+            <w:tcW w:w="3192" w:type="dxa"/>
+          </w:tcPr>
+          <w:p>
+            <w:r>
+              <w:t>"40004"</w:t>
+            </w:r>
+          </w:p>
+        </w:tc>
+      </w:tr>
+      <w:tr>
+        <w:tc>
+          <w:tcPr>
+            <w:tcW w:w="3192" w:type="dxa"/>
+          </w:tcPr>
+          <w:p>
+            <w:r>
+              <w:t xml:space="preserve">
+"XARELTO"</w:t>
+            </w:r>
+          </w:p>
+        </w:tc>
+        <w:tc>
+          <w:tcPr>
+            <w:tcW w:w="3192" w:type="dxa"/>
+          </w:tcPr>
+          <w:p>
+            <w:r>
+              <w:t>"Cerebrovascular accident prophylaxis"</w:t>
+            </w:r>
+          </w:p>
+        </w:tc>
+        <w:tc>
+          <w:tcPr>
+            <w:tcW w:w="3192" w:type="dxa"/>
+          </w:tcPr>
+          <w:p>
+            <w:r>
+              <w:t>"38174"</w:t>
+            </w:r>
+          </w:p>
+        </w:tc>
+      </w:tr>
+      <w:tr>
+        <w:tc>
+          <w:tcPr>
+            <w:tcW w:w="3192" w:type="dxa"/>
+          </w:tcPr>
+          <w:p>
+            <w:r>
+              <w:t xml:space="preserve">
+"XARELTO"</w:t>
+            </w:r>
+          </w:p>
+        </w:tc>
+        <w:tc>
+          <w:tcPr>
+            <w:tcW w:w="3192" w:type="dxa"/>
+          </w:tcPr>
+          <w:p>
+            <w:r>
+              <w:t>"Thrombosis prophylaxis"</w:t>
+            </w:r>
+          </w:p>
+        </w:tc>
+        <w:tc>
+          <w:tcPr>
+            <w:tcW w:w="3192" w:type="dxa"/>
+          </w:tcPr>
+          <w:p>
+            <w:r>
+              <w:t>"36411"</w:t>
+            </w:r>
+          </w:p>
+        </w:tc>
+      </w:tr>
+      <w:tr>
+        <w:tc>
+          <w:tcPr>
+            <w:tcW w:w="3192" w:type="dxa"/>
+          </w:tcPr>
+          <w:p>
+            <w:r>
+              <w:t xml:space="preserve">
+"XARELTO"</w:t>
+            </w:r>
+          </w:p>
+        </w:tc>
+        <w:tc>
+          <w:tcPr>
+            <w:tcW w:w="3192" w:type="dxa"/>
+          </w:tcPr>
+          <w:p>
+            <w:r>
+              <w:t>"Deep vein thrombosis"</w:t>
+            </w:r>
+          </w:p>
+        </w:tc>
+        <w:tc>
+          <w:tcPr>
+            <w:tcW w:w="3192" w:type="dxa"/>
+          </w:tcPr>
+          <w:p>
+            <w:r>
+              <w:t>"8825"</w:t>
+            </w:r>
+          </w:p>
+        </w:tc>
+      </w:tr>
+      <w:tr>
+        <w:tc>
+          <w:tcPr>
+            <w:tcW w:w="3192" w:type="dxa"/>
+          </w:tcPr>
+          <w:p>
+            <w:r>
+              <w:t xml:space="preserve">
+"XARELTO"</w:t>
+            </w:r>
+          </w:p>
+        </w:tc>
+        <w:tc>
+          <w:tcPr>
+            <w:tcW w:w="3192" w:type="dxa"/>
+          </w:tcPr>
+          <w:p>
+            <w:r>
+              <w:t>"Pulmonary embolism"</w:t>
+            </w:r>
+          </w:p>
+        </w:tc>
+        <w:tc>
+          <w:tcPr>
+            <w:tcW w:w="3192" w:type="dxa"/>
+          </w:tcPr>
+          <w:p>
+            <w:r>
+              <w:t>"6220"</w:t>
+            </w:r>
+          </w:p>
+        </w:tc>
+      </w:tr>
+      <w:tr>
+        <w:tc>
+          <w:tcPr>
+            <w:tcW w:w="3192" w:type="dxa"/>
+          </w:tcPr>
+          <w:p>
+            <w:r>
+              <w:t xml:space="preserve">
+"XARELTO"</w:t>
+            </w:r>
+          </w:p>
+        </w:tc>
+        <w:tc>
+          <w:tcPr>
+            <w:tcW w:w="3192" w:type="dxa"/>
+          </w:tcPr>
+          <w:p>
+            <w:r>
+              <w:t>"Embolism venous"</w:t>
+            </w:r>
+          </w:p>
+        </w:tc>
+        <w:tc>
+          <w:tcPr>
+            <w:tcW w:w="3192" w:type="dxa"/>
+          </w:tcPr>
+          <w:p>
+            <w:r>
+              <w:t>"2495"</w:t>
+            </w:r>
+          </w:p>
+        </w:tc>
+      </w:tr>
+      <w:tr>
+        <w:tc>
+          <w:tcPr>
+            <w:tcW w:w="3192" w:type="dxa"/>
+          </w:tcPr>
+          <w:p>
+            <w:r>
+              <w:t xml:space="preserve">
+"XARELTO"</w:t>
+            </w:r>
+          </w:p>
+        </w:tc>
+        <w:tc>
+          <w:tcPr>
+            <w:tcW w:w="3192" w:type="dxa"/>
+          </w:tcPr>
+          <w:p>
+            <w:r>
+              <w:t>"Embolism"</w:t>
+            </w:r>
+          </w:p>
+        </w:tc>
+        <w:tc>
+          <w:tcPr>
+            <w:tcW w:w="3192" w:type="dxa"/>
+          </w:tcPr>
+          <w:p>
+            <w:r>
+              <w:t>"2344"</w:t>
+            </w:r>
+          </w:p>
+        </w:tc>
+      </w:tr>
+      <w:tr>
+        <w:tc>
+          <w:tcPr>
+            <w:tcW w:w="3192" w:type="dxa"/>
+          </w:tcPr>
+          <w:p>
+            <w:r>
+              <w:t xml:space="preserve">
+"XARELTO"</w:t>
+            </w:r>
+          </w:p>
+        </w:tc>
+        <w:tc>
+          <w:tcPr>
+            <w:tcW w:w="3192" w:type="dxa"/>
+          </w:tcPr>
+          <w:p>
+            <w:r>
+              <w:t>"Thrombosis"</w:t>
+            </w:r>
+          </w:p>
+        </w:tc>
+        <w:tc>
+          <w:tcPr>
+            <w:tcW w:w="3192" w:type="dxa"/>
+          </w:tcPr>
+          <w:p>
+            <w:r>
+              <w:t>"2156"</w:t>
+            </w:r>
+          </w:p>
+        </w:tc>
+      </w:tr>
+      <w:tr>
+        <w:tc>
+          <w:tcPr>
+            <w:tcW w:w="3192" w:type="dxa"/>
+          </w:tcPr>
+          <w:p>
+            <w:r>
+              <w:t xml:space="preserve">
+"XARELTO"</w:t>
+            </w:r>
+          </w:p>
+        </w:tc>
+        <w:tc>
+          <w:tcPr>
+            <w:tcW w:w="3192" w:type="dxa"/>
+          </w:tcPr>
+          <w:p>
+            <w:r>
+              <w:t>"Anticoagulant therapy"</w:t>
+            </w:r>
+          </w:p>
+        </w:tc>
+        <w:tc>
+          <w:tcPr>
+            <w:tcW w:w="3192" w:type="dxa"/>
+          </w:tcPr>
+          <w:p>
+            <w:r>
+              <w:t>"1375"</w:t>
+            </w:r>
+          </w:p>
+        </w:tc>
+      </w:tr>
+      <w:tr>
+        <w:tc>
+          <w:tcPr>
+            <w:tcW w:w="3192" w:type="dxa"/>
+          </w:tcPr>
+          <w:p>
+            <w:r>
+              <w:t xml:space="preserve">
+"XARELTO"</w:t>
+            </w:r>
+          </w:p>
+        </w:tc>
+        <w:tc>
+          <w:tcPr>
+            <w:tcW w:w="3192" w:type="dxa"/>
+          </w:tcPr>
+          <w:p>
+            <w:r>
+              <w:t>"Hypertension"</w:t>
+            </w:r>
+          </w:p>
+        </w:tc>
+        <w:tc>
+          <w:tcPr>
+            <w:tcW w:w="3192" w:type="dxa"/>
+          </w:tcPr>
+          <w:p>
+            <w:r>
+              <w:t>"1256"</w:t>
+            </w:r>
+          </w:p>
+        </w:tc>
+      </w:tr>
+      <w:tr>
+        <w:tc>
+          <w:tcPr>
+            <w:tcW w:w="3192" w:type="dxa"/>
+          </w:tcPr>
+          <w:p>
+            <w:r>
+              <w:t xml:space="preserve">
+"XARELTO"</w:t>
+            </w:r>
+          </w:p>
+        </w:tc>
+        <w:tc>
+          <w:tcPr>
+            <w:tcW w:w="3192" w:type="dxa"/>
+          </w:tcPr>
+          <w:p>
+            <w:r>
+              <w:t>"Coronary artery disease"</w:t>
+            </w:r>
+          </w:p>
+        </w:tc>
+        <w:tc>
+          <w:tcPr>
+            <w:tcW w:w="3192" w:type="dxa"/>
+          </w:tcPr>
+          <w:p>
+            <w:r>
+              <w:t>"1168"</w:t>
+            </w:r>
+          </w:p>
+        </w:tc>
+      </w:tr>
+      <w:tr>
+        <w:tc>
+          <w:tcPr>
+            <w:tcW w:w="3192" w:type="dxa"/>
+          </w:tcPr>
+          <w:p>
+            <w:r>
+              <w:t xml:space="preserve">
+"XARELTO"</w:t>
+            </w:r>
+          </w:p>
+        </w:tc>
+        <w:tc>
+          <w:tcPr>
+            <w:tcW w:w="3192" w:type="dxa"/>
+          </w:tcPr>
+          <w:p>
+            <w:r>
+              <w:t>"Knee arthroplasty"</w:t>
+            </w:r>
+          </w:p>
+        </w:tc>
+        <w:tc>
+          <w:tcPr>
+            <w:tcW w:w="3192" w:type="dxa"/>
+          </w:tcPr>
+          <w:p>
+            <w:r>
+              <w:t>"797"</w:t>
+            </w:r>
+          </w:p>
+        </w:tc>
+      </w:tr>
+      <w:tr>
+        <w:tc>
+          <w:tcPr>
+            <w:tcW w:w="3192" w:type="dxa"/>
+          </w:tcPr>
+          <w:p>
+            <w:r>
+              <w:t xml:space="preserve">
+"XARELTO"</w:t>
+            </w:r>
+          </w:p>
+        </w:tc>
+        <w:tc>
+          <w:tcPr>
+            <w:tcW w:w="3192" w:type="dxa"/>
+          </w:tcPr>
+          <w:p>
+            <w:r>
+              <w:t>"Atrial flutter"</w:t>
+            </w:r>
+          </w:p>
+        </w:tc>
+        <w:tc>
+          <w:tcPr>
+            <w:tcW w:w="3192" w:type="dxa"/>
+          </w:tcPr>
+          <w:p>
+            <w:r>
+              <w:t>"705"</w:t>
+            </w:r>
+          </w:p>
+        </w:tc>
+      </w:tr>
+      <w:tr>
+        <w:tc>
+          <w:tcPr>
+            <w:tcW w:w="3192" w:type="dxa"/>
+          </w:tcPr>
+          <w:p>
+            <w:r>
+              <w:t xml:space="preserve">
+"XARELTO"</w:t>
+            </w:r>
+          </w:p>
+        </w:tc>
+        <w:tc>
+          <w:tcPr>
+            <w:tcW w:w="3192" w:type="dxa"/>
+          </w:tcPr>
+          <w:p>
+            <w:r>
+              <w:t>"Cardiac disorder"</w:t>
+            </w:r>
+          </w:p>
+        </w:tc>
+        <w:tc>
+          <w:tcPr>
+            <w:tcW w:w="3192" w:type="dxa"/>
+          </w:tcPr>
+          <w:p>
+            <w:r>
+              <w:t>"600"</w:t>
+            </w:r>
+          </w:p>
+        </w:tc>
+      </w:tr>
+    </w:tbl>
+    <w:p/>
+    <w:p/>
+    <w:p>
+      <w:pPr>
+        <w:pStyle w:val="ListParagraph"/>
+      </w:pPr>
     </w:p>
     <w:sectPr>
       <w:pgSz w:w="12240" w:h="15840"/>
@@ -2295,7 +2586,7 @@
   <w:abstractNum w:abstractNumId="0">
     <w:nsid w:val="352A42D6"/>
     <w:multiLevelType w:val="hybridMultilevel"/>
-    <w:tmpl w:val="F56E0FE2"/>
+    <w:tmpl w:val="6EF889E0"/>
     <w:lvl w:ilvl="0" w:tplc="04090001">
       <w:start w:val="1"/>
       <w:numFmt w:val="bullet"/>
@@ -3204,7 +3495,7 @@
 </file>
 
 <file path=customXml/itemProps1.xml><?xml version="1.0" encoding="utf-8"?>
-<ds:datastoreItem xmlns:ds="http://schemas.openxmlformats.org/officeDocument/2006/customXml" ds:itemID="{8FD74565-791B-5B42-8107-3935E9B5935B}">
+<ds:datastoreItem xmlns:ds="http://schemas.openxmlformats.org/officeDocument/2006/customXml" ds:itemID="{03D1216F-0EF5-7C40-B0A3-C027E470D2D1}">
   <ds:schemaRefs>
     <ds:schemaRef ds:uri="http://schemas.openxmlformats.org/officeDocument/2006/bibliography"/>
   </ds:schemaRefs>

</xml_diff>